<commit_message>
uploaded complete SRS and powerpoint
</commit_message>
<xml_diff>
--- a/Megan/MedVoiceSRS.docx
+++ b/Megan/MedVoiceSRS.docx
@@ -100,10 +100,19 @@
         <w:jc w:val="center"/>
       </w:pPr>
       <w:r>
+        <w:t>MedVoice</w:t>
+      </w:r>
+      <w:r>
+        <w:t xml:space="preserve"> Bio Tech</w:t>
+      </w:r>
+    </w:p>
+    <w:p>
+      <w:pPr>
+        <w:jc w:val="center"/>
+      </w:pPr>
+      <w:r>
         <w:t>Megan Lyn A. Del Rosario</w:t>
       </w:r>
-      <w:bookmarkStart w:id="0" w:name="_GoBack"/>
-      <w:bookmarkEnd w:id="0"/>
     </w:p>
     <w:p>
       <w:pPr>
@@ -705,7 +714,10 @@
     </w:p>
     <w:p>
       <w:r>
-        <w:t>The mobile application will</w:t>
+        <w:t>MedVoice</w:t>
+      </w:r>
+      <w:r>
+        <w:t xml:space="preserve"> will</w:t>
       </w:r>
       <w:r>
         <w:t xml:space="preserve"> collect</w:t>
@@ -714,7 +726,13 @@
         <w:t xml:space="preserve"> b</w:t>
       </w:r>
       <w:r>
-        <w:t>asic data such as name, email, and place of residency upon log</w:t>
+        <w:t>asic data such as n</w:t>
+      </w:r>
+      <w:r>
+        <w:t xml:space="preserve">ame and email </w:t>
+      </w:r>
+      <w:r>
+        <w:t>upon log</w:t>
       </w:r>
       <w:r>
         <w:t xml:space="preserve">ging into the </w:t>
@@ -795,10 +813,10 @@
         <w:jc w:val="both"/>
       </w:pPr>
       <w:r>
-        <w:t>T</w:t>
-      </w:r>
-      <w:r>
-        <w:t>he mobile application will be able to interface with other data</w:t>
+        <w:t>MedVoice</w:t>
+      </w:r>
+      <w:r>
+        <w:t xml:space="preserve"> will be able to interface with other data</w:t>
       </w:r>
       <w:r>
         <w:t xml:space="preserve">bases and </w:t>
@@ -893,7 +911,10 @@
         <w:ind w:left="1440"/>
       </w:pPr>
       <w:r>
-        <w:t>The mobile application will support most mobile platforms and will require a mobile de</w:t>
+        <w:t>MedVoice</w:t>
+      </w:r>
+      <w:r>
+        <w:t xml:space="preserve"> will support most mobile platforms and will require a mobile de</w:t>
       </w:r>
       <w:r>
         <w:t>vice capable of recording audio.</w:t>
@@ -988,7 +1009,25 @@
         <w:ind w:left="720" w:firstLine="720"/>
       </w:pPr>
       <w:r>
-        <w:t xml:space="preserve">Memory is limited to the mobile device’s RAM. </w:t>
+        <w:t>Memory is limited to the mobile device’s</w:t>
+      </w:r>
+      <w:r>
+        <w:t xml:space="preserve"> memory capacity</w:t>
+      </w:r>
+      <w:r>
+        <w:t xml:space="preserve"> </w:t>
+      </w:r>
+      <w:r>
+        <w:t>(</w:t>
+      </w:r>
+      <w:r>
+        <w:t>RAM</w:t>
+      </w:r>
+      <w:r>
+        <w:t>).</w:t>
+      </w:r>
+      <w:r>
+        <w:t xml:space="preserve"> </w:t>
       </w:r>
     </w:p>
     <w:p>
@@ -1095,13 +1134,13 @@
         <mc:AlternateContent>
           <mc:Choice Requires="wpg">
             <w:drawing>
-              <wp:anchor distT="0" distB="0" distL="114300" distR="114300" simplePos="0" relativeHeight="251677696" behindDoc="0" locked="0" layoutInCell="1" allowOverlap="1" wp14:anchorId="6AC904A5" wp14:editId="7B148034">
+              <wp:anchor distT="0" distB="0" distL="114300" distR="114300" simplePos="0" relativeHeight="251677696" behindDoc="0" locked="0" layoutInCell="1" allowOverlap="1" wp14:anchorId="6AC904A5" wp14:editId="1DA72802">
                 <wp:simplePos x="0" y="0"/>
                 <wp:positionH relativeFrom="column">
-                  <wp:posOffset>-457200</wp:posOffset>
+                  <wp:posOffset>-452755</wp:posOffset>
                 </wp:positionH>
                 <wp:positionV relativeFrom="paragraph">
-                  <wp:posOffset>0</wp:posOffset>
+                  <wp:posOffset>4445</wp:posOffset>
                 </wp:positionV>
                 <wp:extent cx="6057900" cy="6819900"/>
                 <wp:effectExtent l="0" t="0" r="38100" b="38100"/>
@@ -1539,7 +1578,7 @@
                           <wps:cNvSpPr txBox="1"/>
                           <wps:spPr>
                             <a:xfrm>
-                              <a:off x="457200" y="3886200"/>
+                              <a:off x="457200" y="3771900"/>
                               <a:ext cx="1828800" cy="342900"/>
                             </a:xfrm>
                             <a:prstGeom prst="rect">
@@ -1597,7 +1636,7 @@
                           <wps:cNvSpPr txBox="1"/>
                           <wps:spPr>
                             <a:xfrm>
-                              <a:off x="457200" y="4343400"/>
+                              <a:off x="457200" y="4229100"/>
                               <a:ext cx="1828800" cy="342900"/>
                             </a:xfrm>
                             <a:prstGeom prst="rect">
@@ -1887,12 +1926,15 @@
                     </wpg:wgp>
                   </a:graphicData>
                 </a:graphic>
+                <wp14:sizeRelV relativeFrom="margin">
+                  <wp14:pctHeight>0</wp14:pctHeight>
+                </wp14:sizeRelV>
               </wp:anchor>
             </w:drawing>
           </mc:Choice>
           <mc:Fallback>
             <w:pict>
-              <v:group w14:anchorId="6AC904A5" id="Group_x0020_33" o:spid="_x0000_s1026" style="position:absolute;left:0;text-align:left;margin-left:-36pt;margin-top:0;width:477pt;height:537pt;z-index:251677696" coordsize="6057900,6819900" o:gfxdata="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">
+              <v:group w14:anchorId="6AC904A5" id="Group_x0020_33" o:spid="_x0000_s1026" style="position:absolute;left:0;text-align:left;margin-left:-35.65pt;margin-top:.35pt;width:477pt;height:537pt;z-index:251677696;mso-height-relative:margin" coordsize="6057900,6819900" o:gfxdata="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">
                 <v:group id="Group_x0020_27" o:spid="_x0000_s1027" style="position:absolute;width:5829300;height:6819900" coordsize="5829300,6819900" o:gfxdata="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">
                   <v:group id="Group_x0020_22" o:spid="_x0000_s1028" style="position:absolute;width:5829300;height:6819900" coordsize="5829300,6819900" o:gfxdata="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">
                     <v:group id="Group_x0020_16" o:spid="_x0000_s1029" style="position:absolute;top:1714500;width:2781300;height:5105400" coordsize="2781300,5105400" o:gfxdata="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">
@@ -1995,7 +2037,7 @@
                       </v:textbox>
                     </v:shape>
                   </v:group>
-                  <v:shape id="Text_x0020_Box_x0020_23" o:spid="_x0000_s1038" type="#_x0000_t202" style="position:absolute;left:457200;top:3886200;width:1828800;height:342900;visibility:visible;mso-wrap-style:square;v-text-anchor:top" o:gfxdata="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" filled="f" strokecolor="black [3213]">
+                  <v:shape id="Text_x0020_Box_x0020_23" o:spid="_x0000_s1038" type="#_x0000_t202" style="position:absolute;left:457200;top:3771900;width:1828800;height:342900;visibility:visible;mso-wrap-style:square;v-text-anchor:top" o:gfxdata="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" filled="f" strokecolor="black [3213]">
                     <v:textbox>
                       <w:txbxContent>
                         <w:p>
@@ -2015,7 +2057,7 @@
                       </w:txbxContent>
                     </v:textbox>
                   </v:shape>
-                  <v:shape id="Text_x0020_Box_x0020_24" o:spid="_x0000_s1039" type="#_x0000_t202" style="position:absolute;left:457200;top:4343400;width:1828800;height:342900;visibility:visible;mso-wrap-style:square;v-text-anchor:top" o:gfxdata="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" filled="f" strokecolor="black [3213]">
+                  <v:shape id="Text_x0020_Box_x0020_24" o:spid="_x0000_s1039" type="#_x0000_t202" style="position:absolute;left:457200;top:4229100;width:1828800;height:342900;visibility:visible;mso-wrap-style:square;v-text-anchor:top" o:gfxdata="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" filled="f" strokecolor="black [3213]">
                     <v:textbox>
                       <w:txbxContent>
                         <w:p>
@@ -2489,10 +2531,21 @@
         <w:pStyle w:val="TOC4"/>
       </w:pPr>
       <w:r>
-        <w:t xml:space="preserve">Mobile application will have the ability to make correlations from the </w:t>
+        <w:t>MedVoice</w:t>
+      </w:r>
+      <w:r>
+        <w:t xml:space="preserve"> will have the ability to make correlations from the </w:t>
       </w:r>
       <w:r>
         <w:t>data.</w:t>
+      </w:r>
+    </w:p>
+    <w:p>
+      <w:pPr>
+        <w:pStyle w:val="TOC4"/>
+      </w:pPr>
+      <w:r>
+        <w:t>Ability to display media/data based on interests and similarities</w:t>
       </w:r>
     </w:p>
     <w:p>
@@ -2755,6 +2808,9 @@
       <w:r>
         <w:t>Outputs</w:t>
       </w:r>
+      <w:r>
+        <w:t xml:space="preserve"> (currently out of scope)</w:t>
+      </w:r>
     </w:p>
     <w:p>
       <w:pPr>
@@ -2766,6 +2822,9 @@
       <w:r>
         <w:t>/Data</w:t>
       </w:r>
+      <w:r>
+        <w:t xml:space="preserve"> </w:t>
+      </w:r>
     </w:p>
     <w:p>
       <w:pPr>
@@ -2790,6 +2849,884 @@
       </w:pPr>
       <w:r>
         <w:t>Posts</w:t>
+      </w:r>
+      <w:r>
+        <w:t xml:space="preserve"> </w:t>
+      </w:r>
+    </w:p>
+    <w:p>
+      <w:pPr>
+        <w:pStyle w:val="TOC4"/>
+      </w:pPr>
+      <w:r>
+        <w:t xml:space="preserve">Pictures </w:t>
+      </w:r>
+    </w:p>
+    <w:p>
+      <w:pPr>
+        <w:pStyle w:val="TOC4"/>
+      </w:pPr>
+      <w:r>
+        <w:t>Videos</w:t>
+      </w:r>
+      <w:r>
+        <w:t xml:space="preserve"> </w:t>
+      </w:r>
+    </w:p>
+    <w:p>
+      <w:pPr>
+        <w:pStyle w:val="TOC4"/>
+      </w:pPr>
+      <w:r>
+        <w:t>Audio/Video Recordings</w:t>
+      </w:r>
+      <w:r>
+        <w:t xml:space="preserve"> </w:t>
+      </w:r>
+    </w:p>
+    <w:p>
+      <w:pPr>
+        <w:rPr>
+          <w:b/>
+          <w:bCs/>
+        </w:rPr>
+      </w:pPr>
+    </w:p>
+    <w:p>
+      <w:pPr>
+        <w:numPr>
+          <w:ilvl w:val="1"/>
+          <w:numId w:val="4"/>
+        </w:numPr>
+        <w:rPr>
+          <w:b/>
+          <w:bCs/>
+        </w:rPr>
+      </w:pPr>
+      <w:r>
+        <w:rPr>
+          <w:b/>
+          <w:bCs/>
+        </w:rPr>
+        <w:t>Functions</w:t>
+      </w:r>
+    </w:p>
+    <w:p>
+      <w:pPr>
+        <w:pStyle w:val="TOC4"/>
+      </w:pPr>
+      <w:r>
+        <w:t xml:space="preserve">Group users </w:t>
+      </w:r>
+      <w:r>
+        <w:t xml:space="preserve">based on </w:t>
+      </w:r>
+      <w:r>
+        <w:t>similarities and</w:t>
+      </w:r>
+      <w:r>
+        <w:t xml:space="preserve"> interests</w:t>
+      </w:r>
+      <w:r>
+        <w:t>.</w:t>
+      </w:r>
+    </w:p>
+    <w:p>
+      <w:pPr>
+        <w:pStyle w:val="TOC4"/>
+      </w:pPr>
+      <w:r>
+        <w:t>A</w:t>
+      </w:r>
+      <w:r>
+        <w:t>bility to send, store, and retrie</w:t>
+      </w:r>
+      <w:r>
+        <w:t>ve data</w:t>
+      </w:r>
+      <w:r>
+        <w:t>.</w:t>
+      </w:r>
+    </w:p>
+    <w:p/>
+    <w:p>
+      <w:pPr>
+        <w:numPr>
+          <w:ilvl w:val="1"/>
+          <w:numId w:val="4"/>
+        </w:numPr>
+        <w:rPr>
+          <w:b/>
+          <w:bCs/>
+        </w:rPr>
+      </w:pPr>
+      <w:r>
+        <w:rPr>
+          <w:b/>
+          <w:bCs/>
+        </w:rPr>
+        <w:t>Performance requirements</w:t>
+      </w:r>
+    </w:p>
+    <w:p>
+      <w:pPr>
+        <w:pStyle w:val="TOC4"/>
+      </w:pPr>
+      <w:r>
+        <w:t>Coding will be done</w:t>
+      </w:r>
+      <w:r>
+        <w:t xml:space="preserve"> to optimize the</w:t>
+      </w:r>
+      <w:r>
+        <w:t xml:space="preserve"> processing of multiple users using the system.</w:t>
+      </w:r>
+    </w:p>
+    <w:p>
+      <w:pPr>
+        <w:pStyle w:val="TOC4"/>
+      </w:pPr>
+      <w:r>
+        <w:t>Coding will be done to optimize</w:t>
+      </w:r>
+      <w:r>
+        <w:t xml:space="preserve"> </w:t>
+      </w:r>
+      <w:r>
+        <w:t>data storage</w:t>
+      </w:r>
+      <w:r>
+        <w:t xml:space="preserve"> of multiple users using the system.</w:t>
+      </w:r>
+    </w:p>
+    <w:p>
+      <w:pPr>
+        <w:ind w:left="720"/>
+        <w:rPr>
+          <w:b/>
+          <w:bCs/>
+        </w:rPr>
+      </w:pPr>
+    </w:p>
+    <w:p>
+      <w:pPr>
+        <w:numPr>
+          <w:ilvl w:val="1"/>
+          <w:numId w:val="4"/>
+        </w:numPr>
+        <w:rPr>
+          <w:b/>
+          <w:bCs/>
+        </w:rPr>
+      </w:pPr>
+      <w:r>
+        <w:rPr>
+          <w:b/>
+          <w:bCs/>
+        </w:rPr>
+        <w:t>Logical database requirements</w:t>
+      </w:r>
+    </w:p>
+    <w:p>
+      <w:pPr>
+        <w:pStyle w:val="ListParagraph"/>
+        <w:numPr>
+          <w:ilvl w:val="0"/>
+          <w:numId w:val="10"/>
+        </w:numPr>
+      </w:pPr>
+      <w:r>
+        <w:t xml:space="preserve">Ability to store login information, </w:t>
+      </w:r>
+      <w:r>
+        <w:t>place of residence, and contact information</w:t>
+      </w:r>
+      <w:r>
+        <w:t xml:space="preserve"> upon logging into the application.</w:t>
+      </w:r>
+    </w:p>
+    <w:p>
+      <w:pPr>
+        <w:pStyle w:val="ListParagraph"/>
+        <w:numPr>
+          <w:ilvl w:val="0"/>
+          <w:numId w:val="10"/>
+        </w:numPr>
+      </w:pPr>
+      <w:r>
+        <w:t>Ability to group users based on interests</w:t>
+      </w:r>
+      <w:r>
+        <w:t xml:space="preserve"> and similarities.</w:t>
+      </w:r>
+    </w:p>
+    <w:p>
+      <w:pPr>
+        <w:ind w:left="720"/>
+      </w:pPr>
+    </w:p>
+    <w:p>
+      <w:pPr>
+        <w:numPr>
+          <w:ilvl w:val="1"/>
+          <w:numId w:val="4"/>
+        </w:numPr>
+        <w:rPr>
+          <w:b/>
+          <w:bCs/>
+        </w:rPr>
+      </w:pPr>
+      <w:r>
+        <w:rPr>
+          <w:b/>
+          <w:bCs/>
+        </w:rPr>
+        <w:lastRenderedPageBreak/>
+        <w:t>Design constraints</w:t>
+      </w:r>
+    </w:p>
+    <w:p>
+      <w:pPr>
+        <w:pStyle w:val="TOC4"/>
+      </w:pPr>
+      <w:r>
+        <w:t>Data storage limited by device memory capacity.</w:t>
+      </w:r>
+    </w:p>
+    <w:p>
+      <w:pPr>
+        <w:pStyle w:val="TOC4"/>
+      </w:pPr>
+      <w:r>
+        <w:t>Back end data storage limited by database memory capacity.</w:t>
+      </w:r>
+    </w:p>
+    <w:p/>
+    <w:p>
+      <w:pPr>
+        <w:numPr>
+          <w:ilvl w:val="2"/>
+          <w:numId w:val="4"/>
+        </w:numPr>
+        <w:rPr>
+          <w:b/>
+          <w:bCs/>
+        </w:rPr>
+      </w:pPr>
+      <w:r>
+        <w:rPr>
+          <w:b/>
+          <w:bCs/>
+        </w:rPr>
+        <w:t>Standards compliance</w:t>
+      </w:r>
+    </w:p>
+    <w:p>
+      <w:pPr>
+        <w:ind w:left="1080" w:firstLine="360"/>
+      </w:pPr>
+      <w:r>
+        <w:t xml:space="preserve">The </w:t>
+      </w:r>
+      <w:r>
+        <w:t>S</w:t>
+      </w:r>
+      <w:r>
+        <w:t xml:space="preserve">oftware </w:t>
+      </w:r>
+      <w:r>
+        <w:t xml:space="preserve">will comply with </w:t>
+      </w:r>
+      <w:r>
+        <w:t>software</w:t>
+      </w:r>
+      <w:r>
+        <w:t xml:space="preserve"> </w:t>
+      </w:r>
+      <w:r>
+        <w:t>coding standards.</w:t>
+      </w:r>
+    </w:p>
+    <w:p>
+      <w:pPr>
+        <w:ind w:left="1080"/>
+      </w:pPr>
+    </w:p>
+    <w:p>
+      <w:pPr>
+        <w:numPr>
+          <w:ilvl w:val="1"/>
+          <w:numId w:val="4"/>
+        </w:numPr>
+        <w:rPr>
+          <w:b/>
+          <w:bCs/>
+        </w:rPr>
+      </w:pPr>
+      <w:r>
+        <w:rPr>
+          <w:b/>
+          <w:bCs/>
+        </w:rPr>
+        <w:t>Software system attributes</w:t>
+      </w:r>
+    </w:p>
+    <w:p>
+      <w:pPr>
+        <w:ind w:left="720"/>
+        <w:rPr>
+          <w:b/>
+          <w:bCs/>
+        </w:rPr>
+      </w:pPr>
+    </w:p>
+    <w:p>
+      <w:pPr>
+        <w:numPr>
+          <w:ilvl w:val="2"/>
+          <w:numId w:val="4"/>
+        </w:numPr>
+        <w:rPr>
+          <w:b/>
+          <w:bCs/>
+        </w:rPr>
+      </w:pPr>
+      <w:r>
+        <w:rPr>
+          <w:b/>
+          <w:bCs/>
+        </w:rPr>
+        <w:t>Reliability</w:t>
+      </w:r>
+    </w:p>
+    <w:p>
+      <w:pPr>
+        <w:ind w:left="1080" w:firstLine="360"/>
+      </w:pPr>
+      <w:r>
+        <w:t xml:space="preserve">The </w:t>
+      </w:r>
+      <w:r>
+        <w:t>S</w:t>
+      </w:r>
+      <w:r>
+        <w:t>oftware should be functional during execution</w:t>
+      </w:r>
+      <w:r>
+        <w:t>.</w:t>
+      </w:r>
+    </w:p>
+    <w:p>
+      <w:pPr>
+        <w:ind w:left="1080"/>
+      </w:pPr>
+    </w:p>
+    <w:p>
+      <w:pPr>
+        <w:numPr>
+          <w:ilvl w:val="2"/>
+          <w:numId w:val="4"/>
+        </w:numPr>
+        <w:rPr>
+          <w:b/>
+          <w:bCs/>
+        </w:rPr>
+      </w:pPr>
+      <w:r>
+        <w:rPr>
+          <w:b/>
+          <w:bCs/>
+        </w:rPr>
+        <w:t>Availability</w:t>
+      </w:r>
+    </w:p>
+    <w:p>
+      <w:pPr>
+        <w:ind w:left="1440"/>
+      </w:pPr>
+      <w:r>
+        <w:t xml:space="preserve">The </w:t>
+      </w:r>
+      <w:r>
+        <w:t>S</w:t>
+      </w:r>
+      <w:r>
+        <w:t>oftware</w:t>
+      </w:r>
+      <w:r>
+        <w:t xml:space="preserve"> will </w:t>
+      </w:r>
+      <w:r>
+        <w:t>be accessible through most mobile platforms, and major mobile platforms (IOS, Android</w:t>
+      </w:r>
+      <w:r>
+        <w:t>).</w:t>
+      </w:r>
+    </w:p>
+    <w:p>
+      <w:pPr>
+        <w:ind w:left="1080"/>
+        <w:rPr>
+          <w:b/>
+          <w:bCs/>
+        </w:rPr>
+      </w:pPr>
+    </w:p>
+    <w:p>
+      <w:pPr>
+        <w:numPr>
+          <w:ilvl w:val="2"/>
+          <w:numId w:val="4"/>
+        </w:numPr>
+        <w:rPr>
+          <w:b/>
+          <w:bCs/>
+        </w:rPr>
+      </w:pPr>
+      <w:r>
+        <w:rPr>
+          <w:b/>
+          <w:bCs/>
+        </w:rPr>
+        <w:t>Security</w:t>
+      </w:r>
+    </w:p>
+    <w:p>
+      <w:pPr>
+        <w:ind w:left="1440"/>
+      </w:pPr>
+      <w:r>
+        <w:t xml:space="preserve">The </w:t>
+      </w:r>
+      <w:r>
+        <w:t>S</w:t>
+      </w:r>
+      <w:r>
+        <w:t>oftware</w:t>
+      </w:r>
+      <w:r>
+        <w:t xml:space="preserve"> </w:t>
+      </w:r>
+      <w:r>
+        <w:t>should have</w:t>
+      </w:r>
+      <w:r>
+        <w:t xml:space="preserve"> security features</w:t>
+      </w:r>
+      <w:r>
+        <w:t xml:space="preserve"> for only users that have access to the Software</w:t>
+      </w:r>
+      <w:r>
+        <w:t>.</w:t>
+      </w:r>
+    </w:p>
+    <w:p>
+      <w:pPr>
+        <w:ind w:left="1080"/>
+        <w:rPr>
+          <w:b/>
+          <w:bCs/>
+        </w:rPr>
+      </w:pPr>
+    </w:p>
+    <w:p>
+      <w:pPr>
+        <w:numPr>
+          <w:ilvl w:val="2"/>
+          <w:numId w:val="4"/>
+        </w:numPr>
+        <w:rPr>
+          <w:b/>
+          <w:bCs/>
+        </w:rPr>
+      </w:pPr>
+      <w:r>
+        <w:rPr>
+          <w:b/>
+          <w:bCs/>
+        </w:rPr>
+        <w:t>Maintainability</w:t>
+      </w:r>
+    </w:p>
+    <w:p>
+      <w:pPr>
+        <w:ind w:left="1080" w:firstLine="360"/>
+      </w:pPr>
+      <w:r>
+        <w:t>The code will be well documented and most modules will be reusable.</w:t>
+      </w:r>
+    </w:p>
+    <w:p>
+      <w:pPr>
+        <w:ind w:left="1080"/>
+        <w:rPr>
+          <w:b/>
+          <w:bCs/>
+        </w:rPr>
+      </w:pPr>
+    </w:p>
+    <w:p>
+      <w:pPr>
+        <w:numPr>
+          <w:ilvl w:val="2"/>
+          <w:numId w:val="4"/>
+        </w:numPr>
+        <w:rPr>
+          <w:b/>
+          <w:bCs/>
+        </w:rPr>
+      </w:pPr>
+      <w:r>
+        <w:rPr>
+          <w:b/>
+          <w:bCs/>
+        </w:rPr>
+        <w:t>Portability</w:t>
+      </w:r>
+    </w:p>
+    <w:p>
+      <w:pPr>
+        <w:ind w:left="1440"/>
+      </w:pPr>
+      <w:r>
+        <w:t xml:space="preserve">The code used in this program will be completely portable, allowing the code to go from one </w:t>
+      </w:r>
+      <w:r>
+        <w:t xml:space="preserve">application </w:t>
+      </w:r>
+      <w:r>
+        <w:t xml:space="preserve">to another as long </w:t>
+      </w:r>
+      <w:r>
+        <w:t xml:space="preserve">as </w:t>
+      </w:r>
+      <w:r>
+        <w:t>they comply with the hardware and software requirements detailed in this document.</w:t>
+      </w:r>
+    </w:p>
+    <w:p>
+      <w:pPr>
+        <w:ind w:left="1080"/>
+        <w:rPr>
+          <w:b/>
+          <w:bCs/>
+        </w:rPr>
+      </w:pPr>
+    </w:p>
+    <w:p>
+      <w:pPr>
+        <w:numPr>
+          <w:ilvl w:val="1"/>
+          <w:numId w:val="4"/>
+        </w:numPr>
+        <w:rPr>
+          <w:b/>
+          <w:bCs/>
+        </w:rPr>
+      </w:pPr>
+      <w:r>
+        <w:rPr>
+          <w:b/>
+          <w:bCs/>
+        </w:rPr>
+        <w:t xml:space="preserve"> Organizing the specific requirements</w:t>
+      </w:r>
+    </w:p>
+    <w:p>
+      <w:pPr>
+        <w:ind w:left="720"/>
+        <w:rPr>
+          <w:b/>
+          <w:bCs/>
+        </w:rPr>
+      </w:pPr>
+    </w:p>
+    <w:p>
+      <w:pPr>
+        <w:numPr>
+          <w:ilvl w:val="2"/>
+          <w:numId w:val="4"/>
+        </w:numPr>
+        <w:rPr>
+          <w:b/>
+          <w:bCs/>
+        </w:rPr>
+      </w:pPr>
+      <w:r>
+        <w:rPr>
+          <w:b/>
+          <w:bCs/>
+        </w:rPr>
+        <w:t>System mode</w:t>
+      </w:r>
+    </w:p>
+    <w:p>
+      <w:pPr>
+        <w:pStyle w:val="ListParagraph"/>
+        <w:numPr>
+          <w:ilvl w:val="0"/>
+          <w:numId w:val="11"/>
+        </w:numPr>
+      </w:pPr>
+      <w:r>
+        <w:t>On (</w:t>
+      </w:r>
+      <w:r>
+        <w:t>norma</w:t>
+      </w:r>
+      <w:r>
+        <w:t xml:space="preserve">l) </w:t>
+      </w:r>
+      <w:r>
+        <w:t>mode – when the application</w:t>
+      </w:r>
+      <w:r>
+        <w:t xml:space="preserve"> is open.</w:t>
+      </w:r>
+    </w:p>
+    <w:p>
+      <w:pPr>
+        <w:pStyle w:val="ListParagraph"/>
+        <w:numPr>
+          <w:ilvl w:val="0"/>
+          <w:numId w:val="11"/>
+        </w:numPr>
+      </w:pPr>
+      <w:r>
+        <w:t>Off mode – when the application is not open.</w:t>
+      </w:r>
+    </w:p>
+    <w:p>
+      <w:pPr>
+        <w:ind w:left="1080"/>
+        <w:rPr>
+          <w:b/>
+          <w:bCs/>
+        </w:rPr>
+      </w:pPr>
+    </w:p>
+    <w:p>
+      <w:pPr>
+        <w:numPr>
+          <w:ilvl w:val="2"/>
+          <w:numId w:val="4"/>
+        </w:numPr>
+        <w:rPr>
+          <w:b/>
+          <w:bCs/>
+        </w:rPr>
+      </w:pPr>
+      <w:r>
+        <w:rPr>
+          <w:b/>
+          <w:bCs/>
+        </w:rPr>
+        <w:t>User class</w:t>
+      </w:r>
+    </w:p>
+    <w:p>
+      <w:pPr>
+        <w:pStyle w:val="TOC4"/>
+      </w:pPr>
+      <w:r>
+        <w:t>Care Recipients</w:t>
+      </w:r>
+    </w:p>
+    <w:p>
+      <w:pPr>
+        <w:pStyle w:val="TOC4"/>
+      </w:pPr>
+      <w:r>
+        <w:t>Care Providers</w:t>
+      </w:r>
+    </w:p>
+    <w:p>
+      <w:pPr>
+        <w:ind w:left="1080"/>
+      </w:pPr>
+    </w:p>
+    <w:p>
+      <w:pPr>
+        <w:numPr>
+          <w:ilvl w:val="2"/>
+          <w:numId w:val="4"/>
+        </w:numPr>
+        <w:rPr>
+          <w:b/>
+          <w:bCs/>
+        </w:rPr>
+      </w:pPr>
+      <w:r>
+        <w:rPr>
+          <w:b/>
+          <w:bCs/>
+        </w:rPr>
+        <w:t>Objects</w:t>
+      </w:r>
+    </w:p>
+    <w:p>
+      <w:pPr>
+        <w:ind w:left="1080" w:firstLine="360"/>
+      </w:pPr>
+      <w:r>
+        <w:t xml:space="preserve">See the </w:t>
+      </w:r>
+      <w:r>
+        <w:t>Sequence</w:t>
+      </w:r>
+      <w:r>
+        <w:t xml:space="preserve"> Diagram in Figure </w:t>
+      </w:r>
+      <w:r>
+        <w:t>1</w:t>
+      </w:r>
+      <w:r>
+        <w:t>.</w:t>
+      </w:r>
+    </w:p>
+    <w:p>
+      <w:pPr>
+        <w:ind w:left="1080"/>
+        <w:rPr>
+          <w:b/>
+          <w:bCs/>
+        </w:rPr>
+      </w:pPr>
+    </w:p>
+    <w:p>
+      <w:pPr>
+        <w:numPr>
+          <w:ilvl w:val="2"/>
+          <w:numId w:val="4"/>
+        </w:numPr>
+        <w:rPr>
+          <w:b/>
+          <w:bCs/>
+        </w:rPr>
+      </w:pPr>
+      <w:r>
+        <w:rPr>
+          <w:b/>
+          <w:bCs/>
+        </w:rPr>
+        <w:t>Feature</w:t>
+      </w:r>
+    </w:p>
+    <w:p>
+      <w:pPr>
+        <w:ind w:left="1440"/>
+      </w:pPr>
+      <w:r>
+        <w:t xml:space="preserve">Ability to </w:t>
+      </w:r>
+      <w:r>
+        <w:t>group users based on interests and similarities.</w:t>
+      </w:r>
+    </w:p>
+    <w:p>
+      <w:pPr>
+        <w:ind w:left="1080"/>
+        <w:rPr>
+          <w:b/>
+          <w:bCs/>
+        </w:rPr>
+      </w:pPr>
+    </w:p>
+    <w:p>
+      <w:pPr>
+        <w:numPr>
+          <w:ilvl w:val="2"/>
+          <w:numId w:val="4"/>
+        </w:numPr>
+        <w:rPr>
+          <w:b/>
+          <w:bCs/>
+        </w:rPr>
+      </w:pPr>
+      <w:r>
+        <w:rPr>
+          <w:b/>
+          <w:bCs/>
+        </w:rPr>
+        <w:t>Stimulus</w:t>
+      </w:r>
+    </w:p>
+    <w:p>
+      <w:pPr>
+        <w:pStyle w:val="ListParagraph"/>
+        <w:numPr>
+          <w:ilvl w:val="0"/>
+          <w:numId w:val="6"/>
+        </w:numPr>
+      </w:pPr>
+      <w:r>
+        <w:t>Login information required to associate data with user.</w:t>
+      </w:r>
+    </w:p>
+    <w:p>
+      <w:pPr>
+        <w:pStyle w:val="ListParagraph"/>
+        <w:numPr>
+          <w:ilvl w:val="0"/>
+          <w:numId w:val="6"/>
+        </w:numPr>
+      </w:pPr>
+      <w:r>
+        <w:t>Posts and Newsfeed to determine similarities</w:t>
+      </w:r>
+      <w:r>
+        <w:t>.</w:t>
+      </w:r>
+    </w:p>
+    <w:p>
+      <w:pPr>
+        <w:ind w:left="1080"/>
+        <w:rPr>
+          <w:b/>
+          <w:bCs/>
+        </w:rPr>
+      </w:pPr>
+    </w:p>
+    <w:p>
+      <w:pPr>
+        <w:numPr>
+          <w:ilvl w:val="2"/>
+          <w:numId w:val="4"/>
+        </w:numPr>
+        <w:rPr>
+          <w:b/>
+          <w:bCs/>
+        </w:rPr>
+      </w:pPr>
+      <w:r>
+        <w:rPr>
+          <w:b/>
+          <w:bCs/>
+        </w:rPr>
+        <w:t>Response</w:t>
+      </w:r>
+    </w:p>
+    <w:p>
+      <w:pPr>
+        <w:pStyle w:val="TOC4"/>
+      </w:pPr>
+      <w:r>
+        <w:t xml:space="preserve">Ability to </w:t>
+      </w:r>
+      <w:r>
+        <w:t xml:space="preserve">group users </w:t>
+      </w:r>
+      <w:r>
+        <w:t>based on</w:t>
+      </w:r>
+      <w:r>
+        <w:t xml:space="preserve"> interests</w:t>
+      </w:r>
+      <w:r>
+        <w:t xml:space="preserve"> and similarities</w:t>
+      </w:r>
+      <w:r>
+        <w:t>.</w:t>
       </w:r>
     </w:p>
     <w:p>
@@ -2801,7 +3738,33 @@
         </w:numPr>
       </w:pPr>
       <w:r>
-        <w:t xml:space="preserve">Pictures </w:t>
+        <w:t>Display users with similarities</w:t>
+      </w:r>
+    </w:p>
+    <w:p>
+      <w:pPr>
+        <w:pStyle w:val="TOC4"/>
+      </w:pPr>
+      <w:r>
+        <w:t>Ability to retrieve</w:t>
+      </w:r>
+      <w:r>
+        <w:t xml:space="preserve"> and store</w:t>
+      </w:r>
+      <w:r>
+        <w:t xml:space="preserve"> data </w:t>
+      </w:r>
+      <w:r>
+        <w:t xml:space="preserve">to the database </w:t>
+      </w:r>
+      <w:r>
+        <w:t>upon login</w:t>
+      </w:r>
+      <w:r>
+        <w:t>, and upon request</w:t>
+      </w:r>
+      <w:r>
+        <w:t>.</w:t>
       </w:r>
     </w:p>
     <w:p>
@@ -2812,909 +3775,8 @@
           <w:numId w:val="7"/>
         </w:numPr>
       </w:pPr>
-      <w:r>
-        <w:t>Videos</w:t>
-      </w:r>
-    </w:p>
-    <w:p>
-      <w:pPr>
-        <w:pStyle w:val="TOC4"/>
-      </w:pPr>
-      <w:r>
-        <w:t>Audio/Video Recordings</w:t>
-      </w:r>
-    </w:p>
-    <w:p>
-      <w:pPr>
-        <w:rPr>
-          <w:b/>
-          <w:bCs/>
-        </w:rPr>
-      </w:pPr>
-    </w:p>
-    <w:p>
-      <w:pPr>
-        <w:numPr>
-          <w:ilvl w:val="1"/>
-          <w:numId w:val="4"/>
-        </w:numPr>
-        <w:rPr>
-          <w:b/>
-          <w:bCs/>
-        </w:rPr>
-      </w:pPr>
-      <w:r>
-        <w:rPr>
-          <w:b/>
-          <w:bCs/>
-        </w:rPr>
-        <w:t>Functions</w:t>
-      </w:r>
-    </w:p>
-    <w:p>
-      <w:pPr>
-        <w:pStyle w:val="TOC4"/>
-      </w:pPr>
-      <w:r>
-        <w:t xml:space="preserve">Group users </w:t>
-      </w:r>
-      <w:r>
-        <w:t xml:space="preserve">based on </w:t>
-      </w:r>
-      <w:r>
-        <w:t>similarities and</w:t>
-      </w:r>
-      <w:r>
-        <w:t xml:space="preserve"> interests</w:t>
-      </w:r>
-      <w:r>
-        <w:t>.</w:t>
-      </w:r>
-    </w:p>
-    <w:p>
-      <w:pPr>
-        <w:pStyle w:val="TOC4"/>
-      </w:pPr>
-      <w:r>
-        <w:t>A</w:t>
-      </w:r>
-      <w:r>
-        <w:t>bility to send, store, and retrie</w:t>
-      </w:r>
-      <w:r>
-        <w:t>ve data</w:t>
-      </w:r>
-      <w:r>
-        <w:t>.</w:t>
-      </w:r>
-    </w:p>
-    <w:p/>
-    <w:p>
-      <w:pPr>
-        <w:numPr>
-          <w:ilvl w:val="1"/>
-          <w:numId w:val="4"/>
-        </w:numPr>
-        <w:rPr>
-          <w:b/>
-          <w:bCs/>
-        </w:rPr>
-      </w:pPr>
-      <w:r>
-        <w:rPr>
-          <w:b/>
-          <w:bCs/>
-        </w:rPr>
-        <w:t>Performance requirements</w:t>
-      </w:r>
-    </w:p>
-    <w:p>
-      <w:pPr>
-        <w:pStyle w:val="TOC4"/>
-      </w:pPr>
-      <w:r>
-        <w:t>Coding will be done</w:t>
-      </w:r>
-      <w:r>
-        <w:t xml:space="preserve"> to optimize the</w:t>
-      </w:r>
-      <w:r>
-        <w:t xml:space="preserve"> processing of multiple users using the system.</w:t>
-      </w:r>
-    </w:p>
-    <w:p>
-      <w:pPr>
-        <w:pStyle w:val="TOC4"/>
-      </w:pPr>
-      <w:r>
-        <w:t>Coding will be done to optimize</w:t>
-      </w:r>
-      <w:r>
-        <w:t xml:space="preserve"> </w:t>
-      </w:r>
-      <w:r>
-        <w:t>data storage</w:t>
-      </w:r>
-      <w:r>
-        <w:t xml:space="preserve"> of multiple users using the system.</w:t>
-      </w:r>
-    </w:p>
-    <w:p>
-      <w:pPr>
-        <w:ind w:left="720"/>
-        <w:rPr>
-          <w:b/>
-          <w:bCs/>
-        </w:rPr>
-      </w:pPr>
-    </w:p>
-    <w:p>
-      <w:pPr>
-        <w:numPr>
-          <w:ilvl w:val="1"/>
-          <w:numId w:val="4"/>
-        </w:numPr>
-        <w:rPr>
-          <w:b/>
-          <w:bCs/>
-        </w:rPr>
-      </w:pPr>
-      <w:r>
-        <w:rPr>
-          <w:b/>
-          <w:bCs/>
-        </w:rPr>
-        <w:t>Logical database requirements</w:t>
-      </w:r>
-    </w:p>
-    <w:p>
-      <w:pPr>
-        <w:pStyle w:val="ListParagraph"/>
-        <w:numPr>
-          <w:ilvl w:val="0"/>
-          <w:numId w:val="10"/>
-        </w:numPr>
-      </w:pPr>
-      <w:r>
-        <w:t xml:space="preserve">Ability to store login information, </w:t>
-      </w:r>
-      <w:r>
-        <w:t>place of residence, and contact information</w:t>
-      </w:r>
-      <w:r>
-        <w:t xml:space="preserve"> upon logging into the application.</w:t>
-      </w:r>
-    </w:p>
-    <w:p>
-      <w:pPr>
-        <w:pStyle w:val="ListParagraph"/>
-        <w:numPr>
-          <w:ilvl w:val="0"/>
-          <w:numId w:val="10"/>
-        </w:numPr>
-      </w:pPr>
-      <w:r>
-        <w:t>Ability to group users based on interests</w:t>
-      </w:r>
-      <w:r>
-        <w:t xml:space="preserve"> and similarities.</w:t>
-      </w:r>
-    </w:p>
-    <w:p>
-      <w:pPr>
-        <w:ind w:left="720"/>
-      </w:pPr>
-    </w:p>
-    <w:p>
-      <w:pPr>
-        <w:numPr>
-          <w:ilvl w:val="1"/>
-          <w:numId w:val="4"/>
-        </w:numPr>
-        <w:rPr>
-          <w:b/>
-          <w:bCs/>
-        </w:rPr>
-      </w:pPr>
-      <w:r>
-        <w:rPr>
-          <w:b/>
-          <w:bCs/>
-        </w:rPr>
-        <w:lastRenderedPageBreak/>
-        <w:t>Design constraints</w:t>
-      </w:r>
-    </w:p>
-    <w:p>
-      <w:pPr>
-        <w:pStyle w:val="TOC4"/>
-      </w:pPr>
-      <w:r>
-        <w:t>Data storage limited by device memory capacity.</w:t>
-      </w:r>
-    </w:p>
-    <w:p>
-      <w:pPr>
-        <w:pStyle w:val="TOC4"/>
-      </w:pPr>
-      <w:r>
-        <w:t>Back end data storage limited by database memory capacity.</w:t>
-      </w:r>
-    </w:p>
-    <w:p/>
-    <w:p>
-      <w:pPr>
-        <w:numPr>
-          <w:ilvl w:val="2"/>
-          <w:numId w:val="4"/>
-        </w:numPr>
-        <w:rPr>
-          <w:b/>
-          <w:bCs/>
-        </w:rPr>
-      </w:pPr>
-      <w:r>
-        <w:rPr>
-          <w:b/>
-          <w:bCs/>
-        </w:rPr>
-        <w:t>Standards compliance</w:t>
-      </w:r>
-    </w:p>
-    <w:p>
-      <w:pPr>
-        <w:ind w:left="1080" w:firstLine="360"/>
-      </w:pPr>
-      <w:r>
-        <w:t xml:space="preserve">The </w:t>
-      </w:r>
-      <w:r>
-        <w:t>S</w:t>
-      </w:r>
-      <w:r>
-        <w:t xml:space="preserve">oftware </w:t>
-      </w:r>
-      <w:r>
-        <w:t xml:space="preserve">will comply with </w:t>
-      </w:r>
-      <w:r>
-        <w:t>software</w:t>
-      </w:r>
-      <w:r>
-        <w:t xml:space="preserve"> </w:t>
-      </w:r>
-      <w:r>
-        <w:t>coding standards.</w:t>
-      </w:r>
-    </w:p>
-    <w:p>
-      <w:pPr>
-        <w:ind w:left="1080"/>
-      </w:pPr>
-    </w:p>
-    <w:p>
-      <w:pPr>
-        <w:numPr>
-          <w:ilvl w:val="1"/>
-          <w:numId w:val="4"/>
-        </w:numPr>
-        <w:rPr>
-          <w:b/>
-          <w:bCs/>
-        </w:rPr>
-      </w:pPr>
-      <w:r>
-        <w:rPr>
-          <w:b/>
-          <w:bCs/>
-        </w:rPr>
-        <w:t>Software system attributes</w:t>
-      </w:r>
-    </w:p>
-    <w:p>
-      <w:pPr>
-        <w:ind w:left="720"/>
-        <w:rPr>
-          <w:b/>
-          <w:bCs/>
-        </w:rPr>
-      </w:pPr>
-    </w:p>
-    <w:p>
-      <w:pPr>
-        <w:numPr>
-          <w:ilvl w:val="2"/>
-          <w:numId w:val="4"/>
-        </w:numPr>
-        <w:rPr>
-          <w:b/>
-          <w:bCs/>
-        </w:rPr>
-      </w:pPr>
-      <w:r>
-        <w:rPr>
-          <w:b/>
-          <w:bCs/>
-        </w:rPr>
-        <w:t>Reliability</w:t>
-      </w:r>
-    </w:p>
-    <w:p>
-      <w:pPr>
-        <w:ind w:left="1080" w:firstLine="360"/>
-      </w:pPr>
-      <w:r>
-        <w:t xml:space="preserve">The </w:t>
-      </w:r>
-      <w:r>
-        <w:t>S</w:t>
-      </w:r>
-      <w:r>
-        <w:t>oftware should be functional during execution</w:t>
-      </w:r>
-      <w:r>
-        <w:t>.</w:t>
-      </w:r>
-    </w:p>
-    <w:p>
-      <w:pPr>
-        <w:ind w:left="1080"/>
-      </w:pPr>
-    </w:p>
-    <w:p>
-      <w:pPr>
-        <w:numPr>
-          <w:ilvl w:val="2"/>
-          <w:numId w:val="4"/>
-        </w:numPr>
-        <w:rPr>
-          <w:b/>
-          <w:bCs/>
-        </w:rPr>
-      </w:pPr>
-      <w:r>
-        <w:rPr>
-          <w:b/>
-          <w:bCs/>
-        </w:rPr>
-        <w:t>Availability</w:t>
-      </w:r>
-    </w:p>
-    <w:p>
-      <w:pPr>
-        <w:ind w:left="1440"/>
-      </w:pPr>
-      <w:r>
-        <w:t xml:space="preserve">The </w:t>
-      </w:r>
-      <w:r>
-        <w:t>S</w:t>
-      </w:r>
-      <w:r>
-        <w:t>oftware</w:t>
-      </w:r>
-      <w:r>
-        <w:t xml:space="preserve"> will </w:t>
-      </w:r>
-      <w:r>
-        <w:t>be accessible through most mobile platforms, and major mobile platforms (IOS, Android</w:t>
-      </w:r>
-      <w:r>
-        <w:t>).</w:t>
-      </w:r>
-    </w:p>
-    <w:p>
-      <w:pPr>
-        <w:ind w:left="1080"/>
-        <w:rPr>
-          <w:b/>
-          <w:bCs/>
-        </w:rPr>
-      </w:pPr>
-    </w:p>
-    <w:p>
-      <w:pPr>
-        <w:numPr>
-          <w:ilvl w:val="2"/>
-          <w:numId w:val="4"/>
-        </w:numPr>
-        <w:rPr>
-          <w:b/>
-          <w:bCs/>
-        </w:rPr>
-      </w:pPr>
-      <w:r>
-        <w:rPr>
-          <w:b/>
-          <w:bCs/>
-        </w:rPr>
-        <w:t>Security</w:t>
-      </w:r>
-    </w:p>
-    <w:p>
-      <w:pPr>
-        <w:ind w:left="1440"/>
-      </w:pPr>
-      <w:r>
-        <w:t xml:space="preserve">The </w:t>
-      </w:r>
-      <w:r>
-        <w:t>S</w:t>
-      </w:r>
-      <w:r>
-        <w:t>oftware</w:t>
-      </w:r>
-      <w:r>
-        <w:t xml:space="preserve"> </w:t>
-      </w:r>
-      <w:r>
-        <w:t>should have</w:t>
-      </w:r>
-      <w:r>
-        <w:t xml:space="preserve"> security features</w:t>
-      </w:r>
-      <w:r>
-        <w:t xml:space="preserve"> for only users that have access to the Software</w:t>
-      </w:r>
-      <w:r>
-        <w:t>.</w:t>
-      </w:r>
-    </w:p>
-    <w:p>
-      <w:pPr>
-        <w:ind w:left="1080"/>
-        <w:rPr>
-          <w:b/>
-          <w:bCs/>
-        </w:rPr>
-      </w:pPr>
-    </w:p>
-    <w:p>
-      <w:pPr>
-        <w:numPr>
-          <w:ilvl w:val="2"/>
-          <w:numId w:val="4"/>
-        </w:numPr>
-        <w:rPr>
-          <w:b/>
-          <w:bCs/>
-        </w:rPr>
-      </w:pPr>
-      <w:r>
-        <w:rPr>
-          <w:b/>
-          <w:bCs/>
-        </w:rPr>
-        <w:t>Maintainability</w:t>
-      </w:r>
-    </w:p>
-    <w:p>
-      <w:pPr>
-        <w:ind w:left="1080" w:firstLine="360"/>
-      </w:pPr>
-      <w:r>
-        <w:t>The code will be well documented and most modules will be reusable.</w:t>
-      </w:r>
-    </w:p>
-    <w:p>
-      <w:pPr>
-        <w:ind w:left="1080"/>
-        <w:rPr>
-          <w:b/>
-          <w:bCs/>
-        </w:rPr>
-      </w:pPr>
-    </w:p>
-    <w:p>
-      <w:pPr>
-        <w:numPr>
-          <w:ilvl w:val="2"/>
-          <w:numId w:val="4"/>
-        </w:numPr>
-        <w:rPr>
-          <w:b/>
-          <w:bCs/>
-        </w:rPr>
-      </w:pPr>
-      <w:r>
-        <w:rPr>
-          <w:b/>
-          <w:bCs/>
-        </w:rPr>
-        <w:t>Portability</w:t>
-      </w:r>
-    </w:p>
-    <w:p>
-      <w:pPr>
-        <w:ind w:left="1440"/>
-      </w:pPr>
-      <w:r>
-        <w:t xml:space="preserve">The code used in this program will be completely portable, allowing the code to go from one </w:t>
-      </w:r>
-      <w:r>
-        <w:t xml:space="preserve">application </w:t>
-      </w:r>
-      <w:r>
-        <w:t xml:space="preserve">to another as long </w:t>
-      </w:r>
-      <w:r>
-        <w:t xml:space="preserve">as </w:t>
-      </w:r>
-      <w:r>
-        <w:t>they comply with the hardware and software requirements detailed in this document.</w:t>
-      </w:r>
-    </w:p>
-    <w:p>
-      <w:pPr>
-        <w:ind w:left="1080"/>
-        <w:rPr>
-          <w:b/>
-          <w:bCs/>
-        </w:rPr>
-      </w:pPr>
-    </w:p>
-    <w:p>
-      <w:pPr>
-        <w:numPr>
-          <w:ilvl w:val="1"/>
-          <w:numId w:val="4"/>
-        </w:numPr>
-        <w:rPr>
-          <w:b/>
-          <w:bCs/>
-        </w:rPr>
-      </w:pPr>
-      <w:r>
-        <w:rPr>
-          <w:b/>
-          <w:bCs/>
-        </w:rPr>
-        <w:t xml:space="preserve"> Organizing the specific requirements</w:t>
-      </w:r>
-    </w:p>
-    <w:p>
-      <w:pPr>
-        <w:ind w:left="720"/>
-        <w:rPr>
-          <w:b/>
-          <w:bCs/>
-        </w:rPr>
-      </w:pPr>
-    </w:p>
-    <w:p>
-      <w:pPr>
-        <w:numPr>
-          <w:ilvl w:val="2"/>
-          <w:numId w:val="4"/>
-        </w:numPr>
-        <w:rPr>
-          <w:b/>
-          <w:bCs/>
-        </w:rPr>
-      </w:pPr>
-      <w:r>
-        <w:rPr>
-          <w:b/>
-          <w:bCs/>
-        </w:rPr>
-        <w:t>System mode</w:t>
-      </w:r>
-    </w:p>
-    <w:p>
-      <w:pPr>
-        <w:pStyle w:val="ListParagraph"/>
-        <w:numPr>
-          <w:ilvl w:val="0"/>
-          <w:numId w:val="11"/>
-        </w:numPr>
-      </w:pPr>
-      <w:r>
-        <w:t>On (</w:t>
-      </w:r>
-      <w:r>
-        <w:t>norma</w:t>
-      </w:r>
-      <w:r>
-        <w:t xml:space="preserve">l) </w:t>
-      </w:r>
-      <w:r>
-        <w:t>mode – when the application</w:t>
-      </w:r>
-      <w:r>
-        <w:t xml:space="preserve"> is open.</w:t>
-      </w:r>
-    </w:p>
-    <w:p>
-      <w:pPr>
-        <w:pStyle w:val="ListParagraph"/>
-        <w:numPr>
-          <w:ilvl w:val="0"/>
-          <w:numId w:val="11"/>
-        </w:numPr>
-      </w:pPr>
-      <w:r>
-        <w:t>Off mode – when the application is not open.</w:t>
-      </w:r>
-    </w:p>
-    <w:p>
-      <w:pPr>
-        <w:ind w:left="1080"/>
-        <w:rPr>
-          <w:b/>
-          <w:bCs/>
-        </w:rPr>
-      </w:pPr>
-    </w:p>
-    <w:p>
-      <w:pPr>
-        <w:numPr>
-          <w:ilvl w:val="2"/>
-          <w:numId w:val="4"/>
-        </w:numPr>
-        <w:rPr>
-          <w:b/>
-          <w:bCs/>
-        </w:rPr>
-      </w:pPr>
-      <w:r>
-        <w:rPr>
-          <w:b/>
-          <w:bCs/>
-        </w:rPr>
-        <w:t>User class</w:t>
-      </w:r>
-    </w:p>
-    <w:p>
-      <w:pPr>
-        <w:pStyle w:val="TOC4"/>
-      </w:pPr>
-      <w:r>
-        <w:t>Care Recipients</w:t>
-      </w:r>
-    </w:p>
-    <w:p>
-      <w:pPr>
-        <w:pStyle w:val="TOC4"/>
-      </w:pPr>
-      <w:r>
-        <w:t>Care Providers</w:t>
-      </w:r>
-    </w:p>
-    <w:p>
-      <w:pPr>
-        <w:ind w:left="1080"/>
-      </w:pPr>
-    </w:p>
-    <w:p>
-      <w:pPr>
-        <w:numPr>
-          <w:ilvl w:val="2"/>
-          <w:numId w:val="4"/>
-        </w:numPr>
-        <w:rPr>
-          <w:b/>
-          <w:bCs/>
-        </w:rPr>
-      </w:pPr>
-      <w:r>
-        <w:rPr>
-          <w:b/>
-          <w:bCs/>
-        </w:rPr>
-        <w:t>Objects</w:t>
-      </w:r>
-    </w:p>
-    <w:p>
-      <w:pPr>
-        <w:ind w:left="1080" w:firstLine="360"/>
-      </w:pPr>
-      <w:r>
-        <w:t xml:space="preserve">See the </w:t>
-      </w:r>
-      <w:r>
-        <w:t>Sequence</w:t>
-      </w:r>
-      <w:r>
-        <w:t xml:space="preserve"> Diagram in Figure </w:t>
-      </w:r>
-      <w:r>
-        <w:t>1</w:t>
-      </w:r>
-      <w:r>
-        <w:t>.</w:t>
-      </w:r>
-    </w:p>
-    <w:p>
-      <w:pPr>
-        <w:ind w:left="1080"/>
-        <w:rPr>
-          <w:b/>
-          <w:bCs/>
-        </w:rPr>
-      </w:pPr>
-    </w:p>
-    <w:p>
-      <w:pPr>
-        <w:numPr>
-          <w:ilvl w:val="2"/>
-          <w:numId w:val="4"/>
-        </w:numPr>
-        <w:rPr>
-          <w:b/>
-          <w:bCs/>
-        </w:rPr>
-      </w:pPr>
-      <w:r>
-        <w:rPr>
-          <w:b/>
-          <w:bCs/>
-        </w:rPr>
-        <w:t>Feature</w:t>
-      </w:r>
-    </w:p>
-    <w:p>
-      <w:pPr>
-        <w:ind w:left="1440"/>
-      </w:pPr>
-      <w:r>
-        <w:t xml:space="preserve">Ability to </w:t>
-      </w:r>
-      <w:r>
-        <w:t>group users based on interests and similarities.</w:t>
-      </w:r>
-    </w:p>
-    <w:p>
-      <w:pPr>
-        <w:ind w:left="1080"/>
-        <w:rPr>
-          <w:b/>
-          <w:bCs/>
-        </w:rPr>
-      </w:pPr>
-    </w:p>
-    <w:p>
-      <w:pPr>
-        <w:numPr>
-          <w:ilvl w:val="2"/>
-          <w:numId w:val="4"/>
-        </w:numPr>
-        <w:rPr>
-          <w:b/>
-          <w:bCs/>
-        </w:rPr>
-      </w:pPr>
-      <w:r>
-        <w:rPr>
-          <w:b/>
-          <w:bCs/>
-        </w:rPr>
-        <w:t>Stimulus</w:t>
-      </w:r>
-    </w:p>
-    <w:p>
-      <w:pPr>
-        <w:pStyle w:val="ListParagraph"/>
-        <w:numPr>
-          <w:ilvl w:val="0"/>
-          <w:numId w:val="6"/>
-        </w:numPr>
-      </w:pPr>
-      <w:r>
-        <w:t>Login information required to associate data with user.</w:t>
-      </w:r>
-    </w:p>
-    <w:p>
-      <w:pPr>
-        <w:pStyle w:val="ListParagraph"/>
-        <w:numPr>
-          <w:ilvl w:val="0"/>
-          <w:numId w:val="6"/>
-        </w:numPr>
-      </w:pPr>
-      <w:r>
-        <w:t>Posts and Newsfeed to determine similarities</w:t>
-      </w:r>
-      <w:r>
-        <w:t>.</w:t>
-      </w:r>
-    </w:p>
-    <w:p>
-      <w:pPr>
-        <w:ind w:left="1080"/>
-        <w:rPr>
-          <w:b/>
-          <w:bCs/>
-        </w:rPr>
-      </w:pPr>
-    </w:p>
-    <w:p>
-      <w:pPr>
-        <w:numPr>
-          <w:ilvl w:val="2"/>
-          <w:numId w:val="4"/>
-        </w:numPr>
-        <w:rPr>
-          <w:b/>
-          <w:bCs/>
-        </w:rPr>
-      </w:pPr>
-      <w:r>
-        <w:rPr>
-          <w:b/>
-          <w:bCs/>
-        </w:rPr>
-        <w:t>Response</w:t>
-      </w:r>
-    </w:p>
-    <w:p>
-      <w:pPr>
-        <w:pStyle w:val="TOC4"/>
-      </w:pPr>
-      <w:r>
-        <w:t xml:space="preserve">Ability to </w:t>
-      </w:r>
-      <w:r>
-        <w:t xml:space="preserve">group users </w:t>
-      </w:r>
-      <w:r>
-        <w:t>based on</w:t>
-      </w:r>
-      <w:r>
-        <w:t xml:space="preserve"> interests</w:t>
-      </w:r>
-      <w:r>
-        <w:t xml:space="preserve"> and similarities</w:t>
-      </w:r>
-      <w:r>
-        <w:t>.</w:t>
-      </w:r>
-    </w:p>
-    <w:p>
-      <w:pPr>
-        <w:pStyle w:val="TOC4"/>
-        <w:numPr>
-          <w:ilvl w:val="1"/>
-          <w:numId w:val="7"/>
-        </w:numPr>
-      </w:pPr>
-      <w:r>
-        <w:t>Display users with similarities</w:t>
-      </w:r>
-    </w:p>
-    <w:p>
-      <w:pPr>
-        <w:pStyle w:val="TOC4"/>
-      </w:pPr>
-      <w:r>
-        <w:t>Ability to retrieve</w:t>
-      </w:r>
-      <w:r>
-        <w:t xml:space="preserve"> and store</w:t>
-      </w:r>
-      <w:r>
-        <w:t xml:space="preserve"> data </w:t>
-      </w:r>
-      <w:r>
-        <w:t xml:space="preserve">to the database </w:t>
-      </w:r>
-      <w:r>
-        <w:t>upon login</w:t>
-      </w:r>
-      <w:r>
-        <w:t>, and upon request</w:t>
-      </w:r>
-      <w:r>
-        <w:t>.</w:t>
-      </w:r>
-    </w:p>
-    <w:p>
-      <w:pPr>
-        <w:pStyle w:val="TOC4"/>
-        <w:numPr>
-          <w:ilvl w:val="1"/>
-          <w:numId w:val="7"/>
-        </w:numPr>
-      </w:pPr>
+      <w:bookmarkStart w:id="0" w:name="_GoBack"/>
+      <w:bookmarkEnd w:id="0"/>
       <w:r>
         <w:t>Login denied or accepted (i.e. invalid password)</w:t>
       </w:r>
@@ -4823,7 +4885,7 @@
         <w:rStyle w:val="PageNumber"/>
         <w:noProof/>
       </w:rPr>
-      <w:t>1</w:t>
+      <w:t>11</w:t>
     </w:r>
     <w:r>
       <w:rPr>
@@ -5826,8 +5888,8 @@
   <w:abstractNum w:abstractNumId="8">
     <w:nsid w:val="6B961B85"/>
     <w:multiLevelType w:val="hybridMultilevel"/>
-    <w:tmpl w:val="007AC572"/>
-    <w:lvl w:ilvl="0" w:tplc="21089268">
+    <w:tmpl w:val="F970D9C0"/>
+    <w:lvl w:ilvl="0" w:tplc="534AA124">
       <w:start w:val="1"/>
       <w:numFmt w:val="bullet"/>
       <w:pStyle w:val="TOC4"/>
@@ -6712,7 +6774,7 @@
     <w:next w:val="Normal"/>
     <w:autoRedefine/>
     <w:semiHidden/>
-    <w:rsid w:val="002E341E"/>
+    <w:rsid w:val="00223CDF"/>
     <w:pPr>
       <w:numPr>
         <w:numId w:val="7"/>

</xml_diff>

<commit_message>
Completed and edited SRS doc and ppt uploaded
</commit_message>
<xml_diff>
--- a/Megan/MedVoiceSRS.docx
+++ b/Megan/MedVoiceSRS.docx
@@ -288,19 +288,37 @@
         <w:rPr>
           <w:rFonts w:eastAsia="Times New Roman"/>
         </w:rPr>
-        <w:t xml:space="preserve">the first version of the mobile application </w:t>
+        <w:t>MedVoice</w:t>
       </w:r>
       <w:r>
         <w:rPr>
           <w:rFonts w:eastAsia="Times New Roman"/>
         </w:rPr>
+        <w:t xml:space="preserve"> </w:t>
+      </w:r>
+      <w:r>
+        <w:rPr>
+          <w:rFonts w:eastAsia="Times New Roman"/>
+        </w:rPr>
         <w:t>for the development team.</w:t>
       </w:r>
       <w:r>
         <w:rPr>
           <w:rFonts w:eastAsia="Times New Roman"/>
         </w:rPr>
-        <w:t xml:space="preserve"> The use of the mobile application itself is intended for the general pu</w:t>
+        <w:t xml:space="preserve"> The use of </w:t>
+      </w:r>
+      <w:r>
+        <w:rPr>
+          <w:rFonts w:eastAsia="Times New Roman"/>
+        </w:rPr>
+        <w:t xml:space="preserve">MedVoice </w:t>
+      </w:r>
+      <w:r>
+        <w:rPr>
+          <w:rFonts w:eastAsia="Times New Roman"/>
+        </w:rPr>
+        <w:t>is intended for the general pu</w:t>
       </w:r>
       <w:r>
         <w:rPr>
@@ -350,7 +368,10 @@
         <w:jc w:val="both"/>
       </w:pPr>
       <w:r>
-        <w:t xml:space="preserve">The mobile application </w:t>
+        <w:t>MedVoice</w:t>
+      </w:r>
+      <w:r>
+        <w:t xml:space="preserve"> </w:t>
       </w:r>
       <w:r>
         <w:t>promotes health a</w:t>
@@ -388,8 +409,13 @@
       <w:r>
         <w:t xml:space="preserve"> </w:t>
       </w:r>
-      <w:r>
-        <w:t>The mobile application also allows the user to view their health history, and form a social network with care providers and other care recipients with</w:t>
+      <w:bookmarkStart w:id="0" w:name="_GoBack"/>
+      <w:bookmarkEnd w:id="0"/>
+      <w:r>
+        <w:t>MedVoice</w:t>
+      </w:r>
+      <w:r>
+        <w:t xml:space="preserve"> also allows the user to view their health history, and form a social network with care providers and other care recipients with</w:t>
       </w:r>
       <w:r>
         <w:t xml:space="preserve"> similar predisposed conditions and interests.</w:t>
@@ -409,7 +435,10 @@
         <w:jc w:val="both"/>
       </w:pPr>
       <w:r>
-        <w:t xml:space="preserve">The mobile application will have the ability to retrieve and send data </w:t>
+        <w:t>MedVoice</w:t>
+      </w:r>
+      <w:r>
+        <w:t xml:space="preserve"> will have the ability to retrieve and send data </w:t>
       </w:r>
       <w:r>
         <w:t>to and from</w:t>
@@ -431,6 +460,12 @@
       </w:r>
       <w:r>
         <w:t xml:space="preserve"> according </w:t>
+      </w:r>
+      <w:r>
+        <w:t>t</w:t>
+      </w:r>
+      <w:r>
+        <w:t xml:space="preserve">o </w:t>
       </w:r>
       <w:r>
         <w:t>interests and similarities</w:t>
@@ -510,12 +545,6 @@
         <w:gridCol w:w="3862"/>
       </w:tblGrid>
       <w:tr>
-        <w:tblPrEx>
-          <w:tblCellMar>
-            <w:top w:w="0" w:type="dxa"/>
-            <w:bottom w:w="0" w:type="dxa"/>
-          </w:tblCellMar>
-        </w:tblPrEx>
         <w:trPr>
           <w:jc w:val="center"/>
         </w:trPr>
@@ -547,12 +576,6 @@
         </w:tc>
       </w:tr>
       <w:tr>
-        <w:tblPrEx>
-          <w:tblCellMar>
-            <w:top w:w="0" w:type="dxa"/>
-            <w:bottom w:w="0" w:type="dxa"/>
-          </w:tblCellMar>
-        </w:tblPrEx>
         <w:trPr>
           <w:jc w:val="center"/>
         </w:trPr>
@@ -709,6 +732,7 @@
           <w:b/>
           <w:bCs/>
         </w:rPr>
+        <w:lastRenderedPageBreak/>
         <w:t>Overall description</w:t>
       </w:r>
     </w:p>
@@ -2152,13 +2176,7 @@
         <w:t>Product functions</w:t>
       </w:r>
     </w:p>
-    <w:p>
-      <w:pPr>
-        <w:rPr>
-          <w:rFonts w:hint="eastAsia"/>
-        </w:rPr>
-      </w:pPr>
-    </w:p>
+    <w:p/>
     <w:p>
       <w:pPr>
         <w:keepNext/>
@@ -2281,14 +2299,27 @@
                             <w:r>
                               <w:t xml:space="preserve">Figure </w:t>
                             </w:r>
-                            <w:fldSimple w:instr=" SEQ Figure \* ARABIC ">
-                              <w:r>
-                                <w:rPr>
-                                  <w:noProof/>
-                                </w:rPr>
-                                <w:t>1</w:t>
-                              </w:r>
-                            </w:fldSimple>
+                            <w:r>
+                              <w:fldChar w:fldCharType="begin"/>
+                            </w:r>
+                            <w:r>
+                              <w:instrText xml:space="preserve"> SEQ Figure \* ARABIC </w:instrText>
+                            </w:r>
+                            <w:r>
+                              <w:fldChar w:fldCharType="separate"/>
+                            </w:r>
+                            <w:r>
+                              <w:rPr>
+                                <w:noProof/>
+                              </w:rPr>
+                              <w:t>1</w:t>
+                            </w:r>
+                            <w:r>
+                              <w:rPr>
+                                <w:noProof/>
+                              </w:rPr>
+                              <w:fldChar w:fldCharType="end"/>
+                            </w:r>
                             <w:r>
                               <w:t xml:space="preserve"> Sequence Diagram</w:t>
                             </w:r>
@@ -2481,7 +2512,7 @@
         <w:ind w:left="720"/>
       </w:pPr>
       <w:r>
-        <w:t xml:space="preserve">Application </w:t>
+        <w:t xml:space="preserve">MedVoice </w:t>
       </w:r>
       <w:r>
         <w:t xml:space="preserve">will be able to retrieve </w:t>
@@ -3775,8 +3806,6 @@
           <w:numId w:val="7"/>
         </w:numPr>
       </w:pPr>
-      <w:bookmarkStart w:id="0" w:name="_GoBack"/>
-      <w:bookmarkEnd w:id="0"/>
       <w:r>
         <w:t>Login denied or accepted (i.e. invalid password)</w:t>
       </w:r>
@@ -3884,19 +3913,29 @@
       <w:r>
         <w:t xml:space="preserve">Figure </w:t>
       </w:r>
-      <w:fldSimple w:instr=" SEQ Figure \* ARABIC ">
-        <w:r>
-          <w:rPr>
-            <w:noProof/>
-          </w:rPr>
-          <w:t>2</w:t>
-        </w:r>
-      </w:fldSimple>
-      <w:r>
-        <w:t xml:space="preserve"> </w:t>
-      </w:r>
-      <w:r>
-        <w:t>MedVoice Mobile Application Workflow</w:t>
+      <w:r>
+        <w:fldChar w:fldCharType="begin"/>
+      </w:r>
+      <w:r>
+        <w:instrText xml:space="preserve"> SEQ Figure \* ARABIC </w:instrText>
+      </w:r>
+      <w:r>
+        <w:fldChar w:fldCharType="separate"/>
+      </w:r>
+      <w:r>
+        <w:rPr>
+          <w:noProof/>
+        </w:rPr>
+        <w:t>2</w:t>
+      </w:r>
+      <w:r>
+        <w:rPr>
+          <w:noProof/>
+        </w:rPr>
+        <w:fldChar w:fldCharType="end"/>
+      </w:r>
+      <w:r>
+        <w:t xml:space="preserve"> MedVoice Mobile Application Workflow</w:t>
       </w:r>
     </w:p>
     <w:p>
@@ -6354,6 +6393,50 @@
     <w:lsdException w:name="Subtitle" w:qFormat="1"/>
     <w:lsdException w:name="Strong" w:qFormat="1"/>
     <w:lsdException w:name="Emphasis" w:qFormat="1"/>
+    <w:lsdException w:name="Normal Table" w:semiHidden="1" w:unhideWhenUsed="1"/>
+    <w:lsdException w:name="Table Simple 1" w:semiHidden="1" w:unhideWhenUsed="1"/>
+    <w:lsdException w:name="Table Simple 2" w:semiHidden="1" w:unhideWhenUsed="1"/>
+    <w:lsdException w:name="Table Simple 3" w:semiHidden="1" w:unhideWhenUsed="1"/>
+    <w:lsdException w:name="Table Classic 1" w:semiHidden="1" w:unhideWhenUsed="1"/>
+    <w:lsdException w:name="Table Classic 2" w:semiHidden="1" w:unhideWhenUsed="1"/>
+    <w:lsdException w:name="Table Classic 3" w:semiHidden="1" w:unhideWhenUsed="1"/>
+    <w:lsdException w:name="Table Classic 4" w:semiHidden="1" w:unhideWhenUsed="1"/>
+    <w:lsdException w:name="Table Colorful 1" w:semiHidden="1" w:unhideWhenUsed="1"/>
+    <w:lsdException w:name="Table Colorful 2" w:semiHidden="1" w:unhideWhenUsed="1"/>
+    <w:lsdException w:name="Table Colorful 3" w:semiHidden="1" w:unhideWhenUsed="1"/>
+    <w:lsdException w:name="Table Columns 1" w:semiHidden="1" w:unhideWhenUsed="1"/>
+    <w:lsdException w:name="Table Columns 2" w:semiHidden="1" w:unhideWhenUsed="1"/>
+    <w:lsdException w:name="Table Columns 3" w:semiHidden="1" w:unhideWhenUsed="1"/>
+    <w:lsdException w:name="Table Columns 4" w:semiHidden="1" w:unhideWhenUsed="1"/>
+    <w:lsdException w:name="Table Columns 5" w:semiHidden="1" w:unhideWhenUsed="1"/>
+    <w:lsdException w:name="Table Grid 1" w:semiHidden="1" w:unhideWhenUsed="1"/>
+    <w:lsdException w:name="Table Grid 2" w:semiHidden="1" w:unhideWhenUsed="1"/>
+    <w:lsdException w:name="Table Grid 3" w:semiHidden="1" w:unhideWhenUsed="1"/>
+    <w:lsdException w:name="Table Grid 4" w:semiHidden="1" w:unhideWhenUsed="1"/>
+    <w:lsdException w:name="Table Grid 5" w:semiHidden="1" w:unhideWhenUsed="1"/>
+    <w:lsdException w:name="Table Grid 6" w:semiHidden="1" w:unhideWhenUsed="1"/>
+    <w:lsdException w:name="Table Grid 7" w:semiHidden="1" w:unhideWhenUsed="1"/>
+    <w:lsdException w:name="Table Grid 8" w:semiHidden="1" w:unhideWhenUsed="1"/>
+    <w:lsdException w:name="Table List 1" w:semiHidden="1" w:unhideWhenUsed="1"/>
+    <w:lsdException w:name="Table List 2" w:semiHidden="1" w:unhideWhenUsed="1"/>
+    <w:lsdException w:name="Table List 3" w:semiHidden="1" w:unhideWhenUsed="1"/>
+    <w:lsdException w:name="Table List 4" w:semiHidden="1" w:unhideWhenUsed="1"/>
+    <w:lsdException w:name="Table List 5" w:semiHidden="1" w:unhideWhenUsed="1"/>
+    <w:lsdException w:name="Table List 6" w:semiHidden="1" w:unhideWhenUsed="1"/>
+    <w:lsdException w:name="Table List 7" w:semiHidden="1" w:unhideWhenUsed="1"/>
+    <w:lsdException w:name="Table List 8" w:semiHidden="1" w:unhideWhenUsed="1"/>
+    <w:lsdException w:name="Table 3D effects 1" w:semiHidden="1" w:unhideWhenUsed="1"/>
+    <w:lsdException w:name="Table 3D effects 2" w:semiHidden="1" w:unhideWhenUsed="1"/>
+    <w:lsdException w:name="Table 3D effects 3" w:semiHidden="1" w:unhideWhenUsed="1"/>
+    <w:lsdException w:name="Table Contemporary" w:semiHidden="1" w:unhideWhenUsed="1"/>
+    <w:lsdException w:name="Table Elegant" w:semiHidden="1" w:unhideWhenUsed="1"/>
+    <w:lsdException w:name="Table Professional" w:semiHidden="1" w:unhideWhenUsed="1"/>
+    <w:lsdException w:name="Table Subtle 1" w:semiHidden="1" w:unhideWhenUsed="1"/>
+    <w:lsdException w:name="Table Subtle 2" w:semiHidden="1" w:unhideWhenUsed="1"/>
+    <w:lsdException w:name="Table Web 1" w:semiHidden="1" w:unhideWhenUsed="1"/>
+    <w:lsdException w:name="Table Web 2" w:semiHidden="1" w:unhideWhenUsed="1"/>
+    <w:lsdException w:name="Table Web 3" w:semiHidden="1" w:unhideWhenUsed="1"/>
+    <w:lsdException w:name="Table Theme" w:semiHidden="1" w:unhideWhenUsed="1"/>
     <w:lsdException w:name="Note Level 1" w:semiHidden="1" w:uiPriority="99" w:unhideWhenUsed="1"/>
     <w:lsdException w:name="Note Level 2" w:semiHidden="1" w:uiPriority="99" w:unhideWhenUsed="1"/>
     <w:lsdException w:name="Note Level 3" w:semiHidden="1" w:uiPriority="99" w:unhideWhenUsed="1"/>
@@ -6701,11 +6784,15 @@
   </w:style>
   <w:style w:type="character" w:default="1" w:styleId="DefaultParagraphFont">
     <w:name w:val="Default Paragraph Font"/>
+    <w:uiPriority w:val="1"/>
     <w:semiHidden/>
+    <w:unhideWhenUsed/>
   </w:style>
   <w:style w:type="table" w:default="1" w:styleId="TableNormal">
     <w:name w:val="Normal Table"/>
+    <w:uiPriority w:val="99"/>
     <w:semiHidden/>
+    <w:unhideWhenUsed/>
     <w:tblPr>
       <w:tblInd w:w="0" w:type="dxa"/>
       <w:tblCellMar>
@@ -6718,7 +6805,9 @@
   </w:style>
   <w:style w:type="numbering" w:default="1" w:styleId="NoList">
     <w:name w:val="No List"/>
+    <w:uiPriority w:val="99"/>
     <w:semiHidden/>
+    <w:unhideWhenUsed/>
   </w:style>
   <w:style w:type="paragraph" w:styleId="BodyTextIndent2">
     <w:name w:val="Body Text Indent 2"/>

</xml_diff>